<commit_message>
Removed last exercise -> missing skeleton
</commit_message>
<xml_diff>
--- a/05. REMOTE DATABASES/Exercise/05. JS-Applications-Remote-Databases-Exercise.docx
+++ b/05. REMOTE DATABASES/Exercise/05. JS-Applications-Remote-Databases-Exercise.docx
@@ -6153,209 +6153,6 @@
           <w:lang w:val="bg-BG"/>
         </w:rPr>
       </w:pPr>
-    </w:p>
-    <w:p>
-      <w:pPr>
-        <w:rPr>
-          <w:noProof/>
-          <w:lang w:val="bg-BG"/>
-        </w:rPr>
-      </w:pPr>
-    </w:p>
-    <w:p>
-      <w:pPr>
-        <w:pStyle w:val="Heading2"/>
-        <w:numPr>
-          <w:ilvl w:val="0"/>
-          <w:numId w:val="35"/>
-        </w:numPr>
-        <w:ind w:left="357" w:hanging="357"/>
-      </w:pPr>
-      <w:r>
-        <w:lastRenderedPageBreak/>
-        <w:t>Countries &amp; Towns</w:t>
-      </w:r>
-    </w:p>
-    <w:p>
-      <w:pPr>
-        <w:pStyle w:val="Heading3"/>
-      </w:pPr>
-      <w:r>
-        <w:t>Create a Backend at kinvey.com</w:t>
-      </w:r>
-    </w:p>
-    <w:p>
-      <w:pPr>
-        <w:rPr>
-          <w:sz w:val="24"/>
-          <w:szCs w:val="24"/>
-        </w:rPr>
-      </w:pPr>
-      <w:r>
-        <w:rPr>
-          <w:sz w:val="24"/>
-          <w:szCs w:val="24"/>
-        </w:rPr>
-        <w:t xml:space="preserve">Register at </w:t>
-      </w:r>
-      <w:r>
-        <w:rPr>
-          <w:b/>
-          <w:bCs/>
-          <w:noProof/>
-          <w:sz w:val="24"/>
-          <w:szCs w:val="24"/>
-        </w:rPr>
-        <w:t>kinvey.com</w:t>
-      </w:r>
-      <w:r>
-        <w:rPr>
-          <w:sz w:val="24"/>
-          <w:szCs w:val="24"/>
-        </w:rPr>
-        <w:t xml:space="preserve">, create an application and two classes: </w:t>
-      </w:r>
-      <w:r>
-        <w:rPr>
-          <w:b/>
-          <w:bCs/>
-          <w:noProof/>
-          <w:sz w:val="24"/>
-          <w:szCs w:val="24"/>
-        </w:rPr>
-        <w:t>Country(name)</w:t>
-      </w:r>
-      <w:r>
-        <w:rPr>
-          <w:sz w:val="24"/>
-          <w:szCs w:val="24"/>
-        </w:rPr>
-        <w:t xml:space="preserve"> and </w:t>
-      </w:r>
-      <w:r>
-        <w:rPr>
-          <w:b/>
-          <w:bCs/>
-          <w:noProof/>
-          <w:sz w:val="24"/>
-          <w:szCs w:val="24"/>
-        </w:rPr>
-        <w:t>Town(name, country)</w:t>
-      </w:r>
-      <w:r>
-        <w:rPr>
-          <w:sz w:val="24"/>
-          <w:szCs w:val="24"/>
-        </w:rPr>
-        <w:t>. Fill sample data for further use. Submit in the homework screenshots of your classes from kinvey.com.</w:t>
-      </w:r>
-    </w:p>
-    <w:p>
-      <w:pPr>
-        <w:pStyle w:val="Heading3"/>
-      </w:pPr>
-      <w:r>
-        <w:t>List Countries</w:t>
-      </w:r>
-    </w:p>
-    <w:p>
-      <w:pPr>
-        <w:rPr>
-          <w:sz w:val="24"/>
-          <w:szCs w:val="24"/>
-        </w:rPr>
-      </w:pPr>
-      <w:r>
-        <w:rPr>
-          <w:sz w:val="24"/>
-          <w:szCs w:val="24"/>
-        </w:rPr>
-        <w:t xml:space="preserve">Create a JavaScript application (HTML + CSS + JS + </w:t>
-      </w:r>
-      <w:r>
-        <w:rPr>
-          <w:noProof/>
-          <w:sz w:val="24"/>
-          <w:szCs w:val="24"/>
-        </w:rPr>
-        <w:t>jQuery)</w:t>
-      </w:r>
-      <w:r>
-        <w:rPr>
-          <w:sz w:val="24"/>
-          <w:szCs w:val="24"/>
-        </w:rPr>
-        <w:t xml:space="preserve"> that loads and displays all countries from your application at Kinvey.com into a HTML page.</w:t>
-      </w:r>
-    </w:p>
-    <w:p>
-      <w:pPr>
-        <w:pStyle w:val="Heading3"/>
-      </w:pPr>
-      <w:r>
-        <w:t>Edit Countries</w:t>
-      </w:r>
-    </w:p>
-    <w:p>
-      <w:pPr>
-        <w:rPr>
-          <w:sz w:val="24"/>
-          <w:szCs w:val="24"/>
-        </w:rPr>
-      </w:pPr>
-      <w:r>
-        <w:rPr>
-          <w:sz w:val="24"/>
-          <w:szCs w:val="24"/>
-        </w:rPr>
-        <w:t>Extend the previous application with add / edit / delete for countries.</w:t>
-      </w:r>
-    </w:p>
-    <w:p>
-      <w:pPr>
-        <w:pStyle w:val="Heading3"/>
-      </w:pPr>
-      <w:r>
-        <w:t>List Towns by Country</w:t>
-      </w:r>
-    </w:p>
-    <w:p>
-      <w:pPr>
-        <w:rPr>
-          <w:sz w:val="24"/>
-          <w:szCs w:val="24"/>
-        </w:rPr>
-      </w:pPr>
-      <w:r>
-        <w:rPr>
-          <w:sz w:val="24"/>
-          <w:szCs w:val="24"/>
-        </w:rPr>
-        <w:t>Extend the previous application to show all towns when a certain country is selected.</w:t>
-      </w:r>
-    </w:p>
-    <w:p>
-      <w:pPr>
-        <w:pStyle w:val="Heading3"/>
-      </w:pPr>
-      <w:r>
-        <w:t>CRUD Towns</w:t>
-      </w:r>
-    </w:p>
-    <w:p>
-      <w:pPr>
-        <w:rPr>
-          <w:sz w:val="24"/>
-          <w:szCs w:val="24"/>
-        </w:rPr>
-      </w:pPr>
-      <w:r>
-        <w:rPr>
-          <w:sz w:val="24"/>
-          <w:szCs w:val="24"/>
-        </w:rPr>
-        <w:t>Extend the previous application to implement add / edit / delete for towns.</w:t>
-      </w:r>
     </w:p>
     <w:p>
       <w:pPr>
@@ -7169,7 +6966,7 @@
                                     <pic:pic xmlns:pic="http://schemas.openxmlformats.org/drawingml/2006/picture">
                                       <pic:nvPicPr>
                                         <pic:cNvPr id="0" name="Picture 14">
-                                          <a:hlinkClick r:id="rId4"/>
+                                          <a:hlinkClick r:id="rId1"/>
                                         </pic:cNvPr>
                                         <pic:cNvPicPr>
                                           <a:picLocks noChangeAspect="1" noChangeArrowheads="1"/>
@@ -13664,6 +13461,7 @@
     <w:lsdException w:name="HTML Sample" w:semiHidden="1" w:unhideWhenUsed="1"/>
     <w:lsdException w:name="HTML Typewriter" w:semiHidden="1" w:unhideWhenUsed="1"/>
     <w:lsdException w:name="HTML Variable" w:semiHidden="1" w:unhideWhenUsed="1"/>
+    <w:lsdException w:name="Normal Table" w:semiHidden="1" w:unhideWhenUsed="1"/>
     <w:lsdException w:name="annotation subject" w:semiHidden="1" w:unhideWhenUsed="1"/>
     <w:lsdException w:name="No List" w:semiHidden="1" w:unhideWhenUsed="1"/>
     <w:lsdException w:name="Outline List 1" w:semiHidden="1" w:unhideWhenUsed="1"/>
@@ -13710,8 +13508,10 @@
     <w:lsdException w:name="Table Subtle 2" w:semiHidden="1" w:unhideWhenUsed="1"/>
     <w:lsdException w:name="Table Web 1" w:semiHidden="1" w:unhideWhenUsed="1"/>
     <w:lsdException w:name="Table Web 2" w:semiHidden="1" w:unhideWhenUsed="1"/>
+    <w:lsdException w:name="Table Web 3" w:semiHidden="1" w:unhideWhenUsed="1"/>
     <w:lsdException w:name="Balloon Text" w:semiHidden="1" w:unhideWhenUsed="1"/>
     <w:lsdException w:name="Table Grid" w:uiPriority="59"/>
+    <w:lsdException w:name="Table Theme" w:semiHidden="1" w:unhideWhenUsed="1"/>
     <w:lsdException w:name="Placeholder Text" w:semiHidden="1"/>
     <w:lsdException w:name="No Spacing" w:uiPriority="1" w:qFormat="1"/>
     <w:lsdException w:name="Light Shading" w:uiPriority="60"/>
@@ -14061,7 +13861,6 @@
   <w:style w:type="character" w:default="1" w:styleId="DefaultParagraphFont">
     <w:name w:val="Default Paragraph Font"/>
     <w:uiPriority w:val="1"/>
-    <w:semiHidden/>
     <w:unhideWhenUsed/>
   </w:style>
   <w:style w:type="table" w:default="1" w:styleId="TableNormal">
@@ -14904,7 +14703,7 @@
 </file>
 
 <file path=customXml/itemProps1.xml><?xml version="1.0" encoding="utf-8"?>
-<ds:datastoreItem xmlns:ds="http://schemas.openxmlformats.org/officeDocument/2006/customXml" ds:itemID="{07056AAE-8D3A-431D-9BCB-C69937894518}">
+<ds:datastoreItem xmlns:ds="http://schemas.openxmlformats.org/officeDocument/2006/customXml" ds:itemID="{4646918B-880B-410B-A836-A80B9FE35B3F}">
   <ds:schemaRefs>
     <ds:schemaRef ds:uri="http://schemas.openxmlformats.org/officeDocument/2006/bibliography"/>
   </ds:schemaRefs>

</xml_diff>